<commit_message>
Fixed: detection recursion in execute_script
</commit_message>
<xml_diff>
--- a/opd/lab3/ОПД3.docx
+++ b/opd/lab3/ОПД3.docx
@@ -363,6 +363,17 @@
       <w:pPr>
         <w:pStyle w:val="Normal"/>
         <w:spacing w:lineRule="auto" w:line="360" w:before="0" w:after="0"/>
+        <w:ind w:hanging="0"/>
+        <w:rPr/>
+      </w:pPr>
+      <w:r>
+        <w:rPr/>
+      </w:r>
+    </w:p>
+    <w:p>
+      <w:pPr>
+        <w:pStyle w:val="Normal"/>
+        <w:spacing w:lineRule="auto" w:line="360" w:before="0" w:after="0"/>
         <w:ind w:firstLine="709"/>
         <w:rPr>
           <w:rFonts w:ascii="Times New Roman" w:hAnsi="Times New Roman" w:eastAsia="Times New Roman" w:cs="Times New Roman"/>
@@ -378,7 +389,6 @@
           <w:sz w:val="28"/>
           <w:szCs w:val="28"/>
         </w:rPr>
-        <w:t>- оттрассировать?</w:t>
       </w:r>
     </w:p>
     <w:p>
@@ -406,7 +416,7 @@
       <w:pPr>
         <w:pStyle w:val="Normal"/>
         <w:spacing w:lineRule="auto" w:line="360" w:before="0" w:after="0"/>
-        <w:ind w:firstLine="709"/>
+        <w:ind w:firstLine="5" w:left="4268"/>
         <w:rPr>
           <w:rFonts w:ascii="Times New Roman" w:hAnsi="Times New Roman" w:eastAsia="Times New Roman" w:cs="Times New Roman"/>
           <w:color w:val="000000"/>
@@ -421,6 +431,7 @@
           <w:sz w:val="28"/>
           <w:szCs w:val="28"/>
         </w:rPr>
+        <w:t>Выполнил: Воронов Г. А., группа P3116</w:t>
       </w:r>
     </w:p>
     <w:p>
@@ -442,14 +453,13 @@
           <w:sz w:val="28"/>
           <w:szCs w:val="28"/>
         </w:rPr>
-        <w:t>Выполнил: Воронов Г. А., группа P3116</w:t>
+        <w:t>Преподаватель: Остапенко Ольга Денисовна</w:t>
       </w:r>
     </w:p>
     <w:p>
       <w:pPr>
         <w:pStyle w:val="Normal"/>
         <w:spacing w:lineRule="auto" w:line="360" w:before="0" w:after="0"/>
-        <w:ind w:firstLine="5" w:left="4268"/>
         <w:rPr>
           <w:rFonts w:ascii="Times New Roman" w:hAnsi="Times New Roman" w:eastAsia="Times New Roman" w:cs="Times New Roman"/>
           <w:color w:val="000000"/>
@@ -464,13 +474,13 @@
           <w:sz w:val="28"/>
           <w:szCs w:val="28"/>
         </w:rPr>
-        <w:t>Преподаватель: Остапенко Ольга Денисовна</w:t>
       </w:r>
     </w:p>
     <w:p>
       <w:pPr>
         <w:pStyle w:val="Normal"/>
         <w:spacing w:lineRule="auto" w:line="360" w:before="0" w:after="0"/>
+        <w:ind w:firstLine="709"/>
         <w:rPr>
           <w:rFonts w:ascii="Times New Roman" w:hAnsi="Times New Roman" w:eastAsia="Times New Roman" w:cs="Times New Roman"/>
           <w:color w:val="000000"/>
@@ -492,6 +502,7 @@
         <w:pStyle w:val="Normal"/>
         <w:spacing w:lineRule="auto" w:line="360" w:before="0" w:after="0"/>
         <w:ind w:firstLine="709"/>
+        <w:jc w:val="center"/>
         <w:rPr>
           <w:rFonts w:ascii="Times New Roman" w:hAnsi="Times New Roman" w:eastAsia="Times New Roman" w:cs="Times New Roman"/>
           <w:color w:val="000000"/>
@@ -513,7 +524,6 @@
         <w:pStyle w:val="Normal"/>
         <w:spacing w:lineRule="auto" w:line="360" w:before="0" w:after="0"/>
         <w:ind w:firstLine="709"/>
-        <w:jc w:val="center"/>
         <w:rPr>
           <w:rFonts w:ascii="Times New Roman" w:hAnsi="Times New Roman" w:eastAsia="Times New Roman" w:cs="Times New Roman"/>
           <w:color w:val="000000"/>
@@ -534,7 +544,6 @@
       <w:pPr>
         <w:pStyle w:val="Normal"/>
         <w:spacing w:lineRule="auto" w:line="360" w:before="0" w:after="0"/>
-        <w:ind w:firstLine="709"/>
         <w:rPr>
           <w:rFonts w:ascii="Times New Roman" w:hAnsi="Times New Roman" w:eastAsia="Times New Roman" w:cs="Times New Roman"/>
           <w:color w:val="000000"/>
@@ -555,6 +564,8 @@
       <w:pPr>
         <w:pStyle w:val="Normal"/>
         <w:spacing w:lineRule="auto" w:line="360" w:before="0" w:after="0"/>
+        <w:ind w:firstLine="709"/>
+        <w:jc w:val="center"/>
         <w:rPr>
           <w:rFonts w:ascii="Times New Roman" w:hAnsi="Times New Roman" w:eastAsia="Times New Roman" w:cs="Times New Roman"/>
           <w:color w:val="000000"/>
@@ -569,6 +580,7 @@
           <w:sz w:val="28"/>
           <w:szCs w:val="28"/>
         </w:rPr>
+        <w:t xml:space="preserve">Санкт-Петербург </w:t>
       </w:r>
     </w:p>
     <w:p>
@@ -591,22 +603,8 @@
           <w:sz w:val="28"/>
           <w:szCs w:val="28"/>
         </w:rPr>
-        <w:t xml:space="preserve">Санкт-Петербург </w:t>
-      </w:r>
-    </w:p>
-    <w:p>
-      <w:pPr>
-        <w:pStyle w:val="Normal"/>
-        <w:spacing w:lineRule="auto" w:line="360" w:before="0" w:after="0"/>
-        <w:ind w:firstLine="709"/>
-        <w:jc w:val="center"/>
-        <w:rPr>
-          <w:rFonts w:ascii="Times New Roman" w:hAnsi="Times New Roman" w:eastAsia="Times New Roman" w:cs="Times New Roman"/>
-          <w:color w:val="000000"/>
-          <w:sz w:val="28"/>
-          <w:szCs w:val="28"/>
-        </w:rPr>
-      </w:pPr>
+        <w:t>202</w:t>
+      </w:r>
       <w:r>
         <w:rPr>
           <w:rFonts w:eastAsia="Times New Roman" w:cs="Times New Roman" w:ascii="Times New Roman" w:hAnsi="Times New Roman"/>
@@ -614,7 +612,7 @@
           <w:sz w:val="28"/>
           <w:szCs w:val="28"/>
         </w:rPr>
-        <w:t>2023</w:t>
+        <w:t>4</w:t>
       </w:r>
       <w:r>
         <w:br w:type="page"/>
@@ -1602,9 +1600,9 @@
       <w:tblGrid>
         <w:gridCol w:w="986"/>
         <w:gridCol w:w="1369"/>
-        <w:gridCol w:w="1701"/>
+        <w:gridCol w:w="1700"/>
         <w:gridCol w:w="3341"/>
-        <w:gridCol w:w="3053"/>
+        <w:gridCol w:w="3054"/>
       </w:tblGrid>
       <w:tr>
         <w:trPr/>
@@ -1678,7 +1676,7 @@
         </w:tc>
         <w:tc>
           <w:tcPr>
-            <w:tcW w:w="1701" w:type="dxa"/>
+            <w:tcW w:w="1700" w:type="dxa"/>
             <w:tcBorders>
               <w:top w:val="single" w:sz="8" w:space="0" w:color="000000"/>
               <w:left w:val="single" w:sz="8" w:space="0" w:color="000000"/>
@@ -1746,7 +1744,7 @@
         </w:tc>
         <w:tc>
           <w:tcPr>
-            <w:tcW w:w="3053" w:type="dxa"/>
+            <w:tcW w:w="3054" w:type="dxa"/>
             <w:tcBorders>
               <w:top w:val="single" w:sz="8" w:space="0" w:color="000000"/>
               <w:left w:val="single" w:sz="8" w:space="0" w:color="000000"/>
@@ -1854,7 +1852,7 @@
         </w:tc>
         <w:tc>
           <w:tcPr>
-            <w:tcW w:w="1701" w:type="dxa"/>
+            <w:tcW w:w="1700" w:type="dxa"/>
             <w:tcBorders>
               <w:top w:val="single" w:sz="8" w:space="0" w:color="000000"/>
               <w:left w:val="single" w:sz="8" w:space="0" w:color="000000"/>
@@ -1917,7 +1915,7 @@
         </w:tc>
         <w:tc>
           <w:tcPr>
-            <w:tcW w:w="3053" w:type="dxa"/>
+            <w:tcW w:w="3054" w:type="dxa"/>
             <w:tcBorders>
               <w:top w:val="single" w:sz="8" w:space="0" w:color="000000"/>
               <w:left w:val="single" w:sz="8" w:space="0" w:color="000000"/>
@@ -2025,7 +2023,7 @@
         </w:tc>
         <w:tc>
           <w:tcPr>
-            <w:tcW w:w="1701" w:type="dxa"/>
+            <w:tcW w:w="1700" w:type="dxa"/>
             <w:tcBorders>
               <w:top w:val="single" w:sz="8" w:space="0" w:color="000000"/>
               <w:left w:val="single" w:sz="8" w:space="0" w:color="000000"/>
@@ -2088,7 +2086,7 @@
         </w:tc>
         <w:tc>
           <w:tcPr>
-            <w:tcW w:w="3053" w:type="dxa"/>
+            <w:tcW w:w="3054" w:type="dxa"/>
             <w:tcBorders>
               <w:top w:val="single" w:sz="8" w:space="0" w:color="000000"/>
               <w:left w:val="single" w:sz="8" w:space="0" w:color="000000"/>
@@ -2202,7 +2200,7 @@
         </w:tc>
         <w:tc>
           <w:tcPr>
-            <w:tcW w:w="1701" w:type="dxa"/>
+            <w:tcW w:w="1700" w:type="dxa"/>
             <w:tcBorders>
               <w:top w:val="single" w:sz="8" w:space="0" w:color="000000"/>
               <w:left w:val="single" w:sz="8" w:space="0" w:color="000000"/>
@@ -2265,7 +2263,7 @@
         </w:tc>
         <w:tc>
           <w:tcPr>
-            <w:tcW w:w="3053" w:type="dxa"/>
+            <w:tcW w:w="3054" w:type="dxa"/>
             <w:tcBorders>
               <w:top w:val="single" w:sz="8" w:space="0" w:color="000000"/>
               <w:left w:val="single" w:sz="8" w:space="0" w:color="000000"/>
@@ -2373,7 +2371,7 @@
         </w:tc>
         <w:tc>
           <w:tcPr>
-            <w:tcW w:w="1701" w:type="dxa"/>
+            <w:tcW w:w="1700" w:type="dxa"/>
             <w:tcBorders>
               <w:top w:val="single" w:sz="8" w:space="0" w:color="000000"/>
               <w:left w:val="single" w:sz="8" w:space="0" w:color="000000"/>
@@ -2436,7 +2434,7 @@
         </w:tc>
         <w:tc>
           <w:tcPr>
-            <w:tcW w:w="3053" w:type="dxa"/>
+            <w:tcW w:w="3054" w:type="dxa"/>
             <w:tcBorders>
               <w:top w:val="single" w:sz="8" w:space="0" w:color="000000"/>
               <w:left w:val="single" w:sz="8" w:space="0" w:color="000000"/>
@@ -2544,7 +2542,7 @@
         </w:tc>
         <w:tc>
           <w:tcPr>
-            <w:tcW w:w="1701" w:type="dxa"/>
+            <w:tcW w:w="1700" w:type="dxa"/>
             <w:tcBorders>
               <w:top w:val="single" w:sz="8" w:space="0" w:color="000000"/>
               <w:left w:val="single" w:sz="8" w:space="0" w:color="000000"/>
@@ -2632,7 +2630,7 @@
         </w:tc>
         <w:tc>
           <w:tcPr>
-            <w:tcW w:w="3053" w:type="dxa"/>
+            <w:tcW w:w="3054" w:type="dxa"/>
             <w:tcBorders>
               <w:top w:val="single" w:sz="8" w:space="0" w:color="000000"/>
               <w:left w:val="single" w:sz="8" w:space="0" w:color="000000"/>
@@ -2740,7 +2738,7 @@
         </w:tc>
         <w:tc>
           <w:tcPr>
-            <w:tcW w:w="1701" w:type="dxa"/>
+            <w:tcW w:w="1700" w:type="dxa"/>
             <w:tcBorders>
               <w:top w:val="single" w:sz="8" w:space="0" w:color="000000"/>
               <w:left w:val="single" w:sz="8" w:space="0" w:color="000000"/>
@@ -2815,7 +2813,7 @@
         </w:tc>
         <w:tc>
           <w:tcPr>
-            <w:tcW w:w="3053" w:type="dxa"/>
+            <w:tcW w:w="3054" w:type="dxa"/>
             <w:tcBorders>
               <w:top w:val="single" w:sz="8" w:space="0" w:color="000000"/>
               <w:left w:val="single" w:sz="8" w:space="0" w:color="000000"/>
@@ -2923,7 +2921,7 @@
         </w:tc>
         <w:tc>
           <w:tcPr>
-            <w:tcW w:w="1701" w:type="dxa"/>
+            <w:tcW w:w="1700" w:type="dxa"/>
             <w:tcBorders>
               <w:top w:val="single" w:sz="8" w:space="0" w:color="000000"/>
               <w:left w:val="single" w:sz="8" w:space="0" w:color="000000"/>
@@ -3042,7 +3040,7 @@
         </w:tc>
         <w:tc>
           <w:tcPr>
-            <w:tcW w:w="3053" w:type="dxa"/>
+            <w:tcW w:w="3054" w:type="dxa"/>
             <w:tcBorders>
               <w:top w:val="single" w:sz="8" w:space="0" w:color="000000"/>
               <w:left w:val="single" w:sz="8" w:space="0" w:color="000000"/>
@@ -3150,7 +3148,7 @@
         </w:tc>
         <w:tc>
           <w:tcPr>
-            <w:tcW w:w="1701" w:type="dxa"/>
+            <w:tcW w:w="1700" w:type="dxa"/>
             <w:tcBorders>
               <w:top w:val="single" w:sz="8" w:space="0" w:color="000000"/>
               <w:left w:val="single" w:sz="8" w:space="0" w:color="000000"/>
@@ -3262,7 +3260,7 @@
         </w:tc>
         <w:tc>
           <w:tcPr>
-            <w:tcW w:w="3053" w:type="dxa"/>
+            <w:tcW w:w="3054" w:type="dxa"/>
             <w:tcBorders>
               <w:top w:val="single" w:sz="8" w:space="0" w:color="000000"/>
               <w:left w:val="single" w:sz="8" w:space="0" w:color="000000"/>
@@ -3372,7 +3370,7 @@
         </w:tc>
         <w:tc>
           <w:tcPr>
-            <w:tcW w:w="1701" w:type="dxa"/>
+            <w:tcW w:w="1700" w:type="dxa"/>
             <w:tcBorders>
               <w:top w:val="single" w:sz="8" w:space="0" w:color="000000"/>
               <w:left w:val="single" w:sz="8" w:space="0" w:color="000000"/>
@@ -3440,7 +3438,7 @@
         </w:tc>
         <w:tc>
           <w:tcPr>
-            <w:tcW w:w="3053" w:type="dxa"/>
+            <w:tcW w:w="3054" w:type="dxa"/>
             <w:tcBorders>
               <w:top w:val="single" w:sz="8" w:space="0" w:color="000000"/>
               <w:left w:val="single" w:sz="8" w:space="0" w:color="000000"/>
@@ -3548,7 +3546,7 @@
         </w:tc>
         <w:tc>
           <w:tcPr>
-            <w:tcW w:w="1701" w:type="dxa"/>
+            <w:tcW w:w="1700" w:type="dxa"/>
             <w:tcBorders>
               <w:top w:val="single" w:sz="8" w:space="0" w:color="000000"/>
               <w:left w:val="single" w:sz="8" w:space="0" w:color="000000"/>
@@ -3636,7 +3634,7 @@
         </w:tc>
         <w:tc>
           <w:tcPr>
-            <w:tcW w:w="3053" w:type="dxa"/>
+            <w:tcW w:w="3054" w:type="dxa"/>
             <w:tcBorders>
               <w:top w:val="single" w:sz="8" w:space="0" w:color="000000"/>
               <w:left w:val="single" w:sz="8" w:space="0" w:color="000000"/>
@@ -3767,7 +3765,7 @@
         </w:tc>
         <w:tc>
           <w:tcPr>
-            <w:tcW w:w="1701" w:type="dxa"/>
+            <w:tcW w:w="1700" w:type="dxa"/>
             <w:tcBorders>
               <w:top w:val="single" w:sz="8" w:space="0" w:color="000000"/>
               <w:left w:val="single" w:sz="8" w:space="0" w:color="000000"/>
@@ -3876,7 +3874,7 @@
         </w:tc>
         <w:tc>
           <w:tcPr>
-            <w:tcW w:w="3053" w:type="dxa"/>
+            <w:tcW w:w="3054" w:type="dxa"/>
             <w:tcBorders>
               <w:top w:val="single" w:sz="8" w:space="0" w:color="000000"/>
               <w:left w:val="single" w:sz="8" w:space="0" w:color="000000"/>
@@ -3986,7 +3984,7 @@
         </w:tc>
         <w:tc>
           <w:tcPr>
-            <w:tcW w:w="1701" w:type="dxa"/>
+            <w:tcW w:w="1700" w:type="dxa"/>
             <w:tcBorders>
               <w:top w:val="single" w:sz="8" w:space="0" w:color="000000"/>
               <w:left w:val="single" w:sz="8" w:space="0" w:color="000000"/>
@@ -4073,7 +4071,7 @@
         </w:tc>
         <w:tc>
           <w:tcPr>
-            <w:tcW w:w="3053" w:type="dxa"/>
+            <w:tcW w:w="3054" w:type="dxa"/>
             <w:tcBorders>
               <w:top w:val="single" w:sz="8" w:space="0" w:color="000000"/>
               <w:left w:val="single" w:sz="8" w:space="0" w:color="000000"/>
@@ -4183,7 +4181,7 @@
         </w:tc>
         <w:tc>
           <w:tcPr>
-            <w:tcW w:w="1701" w:type="dxa"/>
+            <w:tcW w:w="1700" w:type="dxa"/>
             <w:tcBorders>
               <w:top w:val="single" w:sz="8" w:space="0" w:color="000000"/>
               <w:left w:val="single" w:sz="8" w:space="0" w:color="000000"/>
@@ -4211,7 +4209,34 @@
                 <w:szCs w:val="24"/>
                 <w:lang w:val="en-US"/>
               </w:rPr>
-              <w:t>LD -[564]</w:t>
+              <w:t>LD -</w:t>
+            </w:r>
+            <w:r>
+              <w:rPr>
+                <w:rFonts w:eastAsia="Times New Roman" w:cs="Times New Roman" w:ascii="Times New Roman" w:hAnsi="Times New Roman"/>
+                <w:sz w:val="24"/>
+                <w:szCs w:val="24"/>
+                <w:lang w:val="en-US"/>
+              </w:rPr>
+              <w:t>(</w:t>
+            </w:r>
+            <w:r>
+              <w:rPr>
+                <w:rFonts w:eastAsia="Times New Roman" w:cs="Times New Roman" w:ascii="Times New Roman" w:hAnsi="Times New Roman"/>
+                <w:sz w:val="24"/>
+                <w:szCs w:val="24"/>
+                <w:lang w:val="en-US"/>
+              </w:rPr>
+              <w:t>564</w:t>
+            </w:r>
+            <w:r>
+              <w:rPr>
+                <w:rFonts w:eastAsia="Times New Roman" w:cs="Times New Roman" w:ascii="Times New Roman" w:hAnsi="Times New Roman"/>
+                <w:sz w:val="24"/>
+                <w:szCs w:val="24"/>
+                <w:lang w:val="en-US"/>
+              </w:rPr>
+              <w:t>)</w:t>
             </w:r>
           </w:p>
         </w:tc>
@@ -4251,7 +4276,7 @@
         </w:tc>
         <w:tc>
           <w:tcPr>
-            <w:tcW w:w="3053" w:type="dxa"/>
+            <w:tcW w:w="3054" w:type="dxa"/>
             <w:tcBorders>
               <w:top w:val="single" w:sz="8" w:space="0" w:color="000000"/>
               <w:left w:val="single" w:sz="8" w:space="0" w:color="000000"/>
@@ -4406,7 +4431,7 @@
         </w:tc>
         <w:tc>
           <w:tcPr>
-            <w:tcW w:w="1701" w:type="dxa"/>
+            <w:tcW w:w="1700" w:type="dxa"/>
             <w:tcBorders>
               <w:top w:val="single" w:sz="8" w:space="0" w:color="000000"/>
               <w:left w:val="single" w:sz="8" w:space="0" w:color="000000"/>
@@ -4474,7 +4499,7 @@
         </w:tc>
         <w:tc>
           <w:tcPr>
-            <w:tcW w:w="3053" w:type="dxa"/>
+            <w:tcW w:w="3054" w:type="dxa"/>
             <w:tcBorders>
               <w:top w:val="single" w:sz="8" w:space="0" w:color="000000"/>
               <w:left w:val="single" w:sz="8" w:space="0" w:color="000000"/>
@@ -4585,7 +4610,7 @@
         </w:tc>
         <w:tc>
           <w:tcPr>
-            <w:tcW w:w="1701" w:type="dxa"/>
+            <w:tcW w:w="1700" w:type="dxa"/>
             <w:tcBorders>
               <w:top w:val="single" w:sz="8" w:space="0" w:color="000000"/>
               <w:left w:val="single" w:sz="8" w:space="0" w:color="000000"/>
@@ -4716,7 +4741,7 @@
         </w:tc>
         <w:tc>
           <w:tcPr>
-            <w:tcW w:w="3053" w:type="dxa"/>
+            <w:tcW w:w="3054" w:type="dxa"/>
             <w:tcBorders>
               <w:top w:val="single" w:sz="8" w:space="0" w:color="000000"/>
               <w:left w:val="single" w:sz="8" w:space="0" w:color="000000"/>
@@ -4888,7 +4913,7 @@
         </w:tc>
         <w:tc>
           <w:tcPr>
-            <w:tcW w:w="1701" w:type="dxa"/>
+            <w:tcW w:w="1700" w:type="dxa"/>
             <w:tcBorders>
               <w:top w:val="single" w:sz="8" w:space="0" w:color="000000"/>
               <w:left w:val="single" w:sz="8" w:space="0" w:color="000000"/>
@@ -4954,7 +4979,7 @@
         </w:tc>
         <w:tc>
           <w:tcPr>
-            <w:tcW w:w="3053" w:type="dxa"/>
+            <w:tcW w:w="3054" w:type="dxa"/>
             <w:tcBorders>
               <w:top w:val="single" w:sz="8" w:space="0" w:color="000000"/>
               <w:left w:val="single" w:sz="8" w:space="0" w:color="000000"/>
@@ -5082,7 +5107,7 @@
         </w:tc>
         <w:tc>
           <w:tcPr>
-            <w:tcW w:w="1701" w:type="dxa"/>
+            <w:tcW w:w="1700" w:type="dxa"/>
             <w:tcBorders>
               <w:top w:val="single" w:sz="8" w:space="0" w:color="000000"/>
               <w:left w:val="single" w:sz="8" w:space="0" w:color="000000"/>
@@ -5188,7 +5213,7 @@
         </w:tc>
         <w:tc>
           <w:tcPr>
-            <w:tcW w:w="3053" w:type="dxa"/>
+            <w:tcW w:w="3054" w:type="dxa"/>
             <w:tcBorders>
               <w:top w:val="single" w:sz="8" w:space="0" w:color="000000"/>
               <w:left w:val="single" w:sz="8" w:space="0" w:color="000000"/>
@@ -5317,7 +5342,7 @@
         </w:tc>
         <w:tc>
           <w:tcPr>
-            <w:tcW w:w="1701" w:type="dxa"/>
+            <w:tcW w:w="1700" w:type="dxa"/>
             <w:tcBorders>
               <w:top w:val="single" w:sz="8" w:space="0" w:color="000000"/>
               <w:left w:val="single" w:sz="8" w:space="0" w:color="000000"/>
@@ -5463,7 +5488,7 @@
         </w:tc>
         <w:tc>
           <w:tcPr>
-            <w:tcW w:w="3053" w:type="dxa"/>
+            <w:tcW w:w="3054" w:type="dxa"/>
             <w:tcBorders>
               <w:top w:val="single" w:sz="8" w:space="0" w:color="000000"/>
               <w:left w:val="single" w:sz="8" w:space="0" w:color="000000"/>
@@ -5572,7 +5597,7 @@
         </w:tc>
         <w:tc>
           <w:tcPr>
-            <w:tcW w:w="1701" w:type="dxa"/>
+            <w:tcW w:w="1700" w:type="dxa"/>
             <w:tcBorders>
               <w:top w:val="single" w:sz="8" w:space="0" w:color="000000"/>
               <w:left w:val="single" w:sz="8" w:space="0" w:color="000000"/>
@@ -5658,7 +5683,7 @@
         </w:tc>
         <w:tc>
           <w:tcPr>
-            <w:tcW w:w="3053" w:type="dxa"/>
+            <w:tcW w:w="3054" w:type="dxa"/>
             <w:tcBorders>
               <w:top w:val="single" w:sz="8" w:space="0" w:color="000000"/>
               <w:left w:val="single" w:sz="8" w:space="0" w:color="000000"/>
@@ -5756,7 +5781,7 @@
         </w:tc>
         <w:tc>
           <w:tcPr>
-            <w:tcW w:w="1701" w:type="dxa"/>
+            <w:tcW w:w="1700" w:type="dxa"/>
             <w:tcBorders>
               <w:top w:val="single" w:sz="8" w:space="0" w:color="000000"/>
               <w:left w:val="single" w:sz="8" w:space="0" w:color="000000"/>
@@ -5817,7 +5842,7 @@
         </w:tc>
         <w:tc>
           <w:tcPr>
-            <w:tcW w:w="3053" w:type="dxa"/>
+            <w:tcW w:w="3054" w:type="dxa"/>
             <w:tcBorders>
               <w:top w:val="single" w:sz="8" w:space="0" w:color="000000"/>
               <w:left w:val="single" w:sz="8" w:space="0" w:color="000000"/>
@@ -5925,7 +5950,7 @@
         </w:tc>
         <w:tc>
           <w:tcPr>
-            <w:tcW w:w="1701" w:type="dxa"/>
+            <w:tcW w:w="1700" w:type="dxa"/>
             <w:tcBorders>
               <w:top w:val="single" w:sz="8" w:space="0" w:color="000000"/>
               <w:left w:val="single" w:sz="8" w:space="0" w:color="000000"/>
@@ -5987,7 +6012,7 @@
         </w:tc>
         <w:tc>
           <w:tcPr>
-            <w:tcW w:w="3053" w:type="dxa"/>
+            <w:tcW w:w="3054" w:type="dxa"/>
             <w:vMerge w:val="restart"/>
             <w:tcBorders>
               <w:top w:val="single" w:sz="8" w:space="0" w:color="000000"/>
@@ -6098,7 +6123,7 @@
         </w:tc>
         <w:tc>
           <w:tcPr>
-            <w:tcW w:w="1701" w:type="dxa"/>
+            <w:tcW w:w="1700" w:type="dxa"/>
             <w:tcBorders>
               <w:top w:val="single" w:sz="8" w:space="0" w:color="000000"/>
               <w:left w:val="single" w:sz="8" w:space="0" w:color="000000"/>
@@ -6160,7 +6185,7 @@
         </w:tc>
         <w:tc>
           <w:tcPr>
-            <w:tcW w:w="3053" w:type="dxa"/>
+            <w:tcW w:w="3054" w:type="dxa"/>
             <w:vMerge w:val="continue"/>
             <w:tcBorders>
               <w:top w:val="single" w:sz="8" w:space="0" w:color="000000"/>
@@ -6268,7 +6293,7 @@
         </w:tc>
         <w:tc>
           <w:tcPr>
-            <w:tcW w:w="1701" w:type="dxa"/>
+            <w:tcW w:w="1700" w:type="dxa"/>
             <w:tcBorders>
               <w:top w:val="single" w:sz="8" w:space="0" w:color="000000"/>
               <w:left w:val="single" w:sz="8" w:space="0" w:color="000000"/>
@@ -6330,7 +6355,7 @@
         </w:tc>
         <w:tc>
           <w:tcPr>
-            <w:tcW w:w="3053" w:type="dxa"/>
+            <w:tcW w:w="3054" w:type="dxa"/>
             <w:vMerge w:val="continue"/>
             <w:tcBorders>
               <w:top w:val="single" w:sz="8" w:space="0" w:color="000000"/>
@@ -6438,7 +6463,7 @@
         </w:tc>
         <w:tc>
           <w:tcPr>
-            <w:tcW w:w="1701" w:type="dxa"/>
+            <w:tcW w:w="1700" w:type="dxa"/>
             <w:tcBorders>
               <w:top w:val="single" w:sz="8" w:space="0" w:color="000000"/>
               <w:left w:val="single" w:sz="8" w:space="0" w:color="000000"/>
@@ -6500,7 +6525,7 @@
         </w:tc>
         <w:tc>
           <w:tcPr>
-            <w:tcW w:w="3053" w:type="dxa"/>
+            <w:tcW w:w="3054" w:type="dxa"/>
             <w:vMerge w:val="continue"/>
             <w:tcBorders>
               <w:top w:val="single" w:sz="8" w:space="0" w:color="000000"/>
@@ -6608,7 +6633,7 @@
         </w:tc>
         <w:tc>
           <w:tcPr>
-            <w:tcW w:w="1701" w:type="dxa"/>
+            <w:tcW w:w="1700" w:type="dxa"/>
             <w:tcBorders>
               <w:top w:val="single" w:sz="8" w:space="0" w:color="000000"/>
               <w:left w:val="single" w:sz="8" w:space="0" w:color="000000"/>
@@ -6670,7 +6695,7 @@
         </w:tc>
         <w:tc>
           <w:tcPr>
-            <w:tcW w:w="3053" w:type="dxa"/>
+            <w:tcW w:w="3054" w:type="dxa"/>
             <w:vMerge w:val="continue"/>
             <w:tcBorders>
               <w:top w:val="single" w:sz="8" w:space="0" w:color="000000"/>
@@ -6845,7 +6870,7 @@
           <w:szCs w:val="24"/>
           <w:lang w:val="ru-RU" w:eastAsia="ru-RU" w:bidi="ar-SA"/>
         </w:rPr>
-        <w:t xml:space="preserve">Командами 567-56A программа загружает -0 в ячейку 566 (в переменную Z). </w:t>
+        <w:t xml:space="preserve">Командами 567-56A программа загружает -32768 в ячейку 566 (в переменную Z). </w:t>
       </w:r>
     </w:p>
     <w:p>
@@ -7046,8 +7071,29 @@
           <w:szCs w:val="24"/>
           <w:lang w:val="ru-RU" w:eastAsia="ru-RU" w:bidi="ar-SA"/>
         </w:rPr>
-        <w:t>571-572</w:t>
-      </w:r>
+        <w:t>571-572:  IF AC &lt; Z: continue</w:t>
+      </w:r>
+    </w:p>
+    <w:p>
+      <w:pPr>
+        <w:pStyle w:val="Normal"/>
+        <w:widowControl w:val="false"/>
+        <w:numPr>
+          <w:ilvl w:val="1"/>
+          <w:numId w:val="3"/>
+        </w:numPr>
+        <w:spacing w:lineRule="auto" w:line="276" w:before="0" w:after="0"/>
+        <w:rPr>
+          <w:rFonts w:ascii="Times New Roman" w:hAnsi="Times New Roman" w:eastAsia="Times New Roman" w:cs="Times New Roman"/>
+          <w:b w:val="false"/>
+          <w:bCs w:val="false"/>
+          <w:color w:val="auto"/>
+          <w:kern w:val="0"/>
+          <w:sz w:val="24"/>
+          <w:szCs w:val="24"/>
+          <w:lang w:val="ru-RU" w:eastAsia="ru-RU" w:bidi="ar-SA"/>
+        </w:rPr>
+      </w:pPr>
       <w:r>
         <w:rPr>
           <w:rFonts w:eastAsia="Times New Roman" w:cs="Times New Roman" w:ascii="Times New Roman" w:hAnsi="Times New Roman"/>
@@ -7059,8 +7105,30 @@
           <w:szCs w:val="24"/>
           <w:lang w:val="ru-RU" w:eastAsia="ru-RU" w:bidi="ar-SA"/>
         </w:rPr>
-        <w:t>:</w:t>
-      </w:r>
+        <w:t>573:         Z := AC</w:t>
+      </w:r>
+    </w:p>
+    <w:p>
+      <w:pPr>
+        <w:pStyle w:val="Normal"/>
+        <w:widowControl w:val="false"/>
+        <w:numPr>
+          <w:ilvl w:val="0"/>
+          <w:numId w:val="0"/>
+        </w:numPr>
+        <w:spacing w:lineRule="auto" w:line="276" w:before="0" w:after="0"/>
+        <w:ind w:hanging="0" w:left="720"/>
+        <w:rPr>
+          <w:rFonts w:ascii="Times New Roman" w:hAnsi="Times New Roman" w:eastAsia="Times New Roman" w:cs="Times New Roman"/>
+          <w:b w:val="false"/>
+          <w:bCs w:val="false"/>
+          <w:color w:val="auto"/>
+          <w:kern w:val="0"/>
+          <w:sz w:val="24"/>
+          <w:szCs w:val="24"/>
+          <w:lang w:val="ru-RU" w:eastAsia="ru-RU" w:bidi="ar-SA"/>
+        </w:rPr>
+      </w:pPr>
       <w:r>
         <w:rPr>
           <w:rFonts w:eastAsia="Times New Roman" w:cs="Times New Roman" w:ascii="Times New Roman" w:hAnsi="Times New Roman"/>
@@ -7072,75 +7140,6 @@
           <w:szCs w:val="24"/>
           <w:lang w:val="ru-RU" w:eastAsia="ru-RU" w:bidi="ar-SA"/>
         </w:rPr>
-        <w:t xml:space="preserve">  IF AC &lt; Z: continue</w:t>
-      </w:r>
-    </w:p>
-    <w:p>
-      <w:pPr>
-        <w:pStyle w:val="Normal"/>
-        <w:widowControl w:val="false"/>
-        <w:numPr>
-          <w:ilvl w:val="1"/>
-          <w:numId w:val="3"/>
-        </w:numPr>
-        <w:spacing w:lineRule="auto" w:line="276" w:before="0" w:after="0"/>
-        <w:rPr>
-          <w:rFonts w:ascii="Times New Roman" w:hAnsi="Times New Roman" w:eastAsia="Times New Roman" w:cs="Times New Roman"/>
-          <w:b w:val="false"/>
-          <w:bCs w:val="false"/>
-          <w:color w:val="auto"/>
-          <w:kern w:val="0"/>
-          <w:sz w:val="24"/>
-          <w:szCs w:val="24"/>
-          <w:lang w:val="ru-RU" w:eastAsia="ru-RU" w:bidi="ar-SA"/>
-        </w:rPr>
-      </w:pPr>
-      <w:r>
-        <w:rPr>
-          <w:rFonts w:eastAsia="Times New Roman" w:cs="Times New Roman" w:ascii="Times New Roman" w:hAnsi="Times New Roman"/>
-          <w:b w:val="false"/>
-          <w:bCs w:val="false"/>
-          <w:color w:val="auto"/>
-          <w:kern w:val="0"/>
-          <w:sz w:val="24"/>
-          <w:szCs w:val="24"/>
-          <w:lang w:val="ru-RU" w:eastAsia="ru-RU" w:bidi="ar-SA"/>
-        </w:rPr>
-        <w:t>573:         Z := AC</w:t>
-      </w:r>
-    </w:p>
-    <w:p>
-      <w:pPr>
-        <w:pStyle w:val="Normal"/>
-        <w:widowControl w:val="false"/>
-        <w:numPr>
-          <w:ilvl w:val="0"/>
-          <w:numId w:val="0"/>
-        </w:numPr>
-        <w:spacing w:lineRule="auto" w:line="276" w:before="0" w:after="0"/>
-        <w:ind w:hanging="0" w:left="720"/>
-        <w:rPr>
-          <w:rFonts w:ascii="Times New Roman" w:hAnsi="Times New Roman" w:eastAsia="Times New Roman" w:cs="Times New Roman"/>
-          <w:b w:val="false"/>
-          <w:bCs w:val="false"/>
-          <w:color w:val="auto"/>
-          <w:kern w:val="0"/>
-          <w:sz w:val="24"/>
-          <w:szCs w:val="24"/>
-          <w:lang w:val="ru-RU" w:eastAsia="ru-RU" w:bidi="ar-SA"/>
-        </w:rPr>
-      </w:pPr>
-      <w:r>
-        <w:rPr>
-          <w:rFonts w:eastAsia="Times New Roman" w:cs="Times New Roman" w:ascii="Times New Roman" w:hAnsi="Times New Roman"/>
-          <w:b w:val="false"/>
-          <w:bCs w:val="false"/>
-          <w:color w:val="auto"/>
-          <w:kern w:val="0"/>
-          <w:sz w:val="24"/>
-          <w:szCs w:val="24"/>
-          <w:lang w:val="ru-RU" w:eastAsia="ru-RU" w:bidi="ar-SA"/>
-        </w:rPr>
       </w:r>
     </w:p>
     <w:p>
@@ -7274,31 +7273,7 @@
         <w:rPr>
           <w:lang w:val="en-US"/>
         </w:rPr>
-        <w:t>A ∈</w:t>
-      </w:r>
-      <w:r>
-        <w:rPr>
-          <w:lang w:val="en-US"/>
-        </w:rPr>
-        <w:t xml:space="preserve"> [</w:t>
-      </w:r>
-      <w:r>
-        <w:rPr>
-          <w:lang w:val="en-US"/>
-        </w:rPr>
-        <w:t>0; 0x563 – Y</w:t>
-      </w:r>
-      <w:r>
-        <w:rPr>
-          <w:lang w:val="en-US"/>
-        </w:rPr>
-        <w:t xml:space="preserve">] ∪ </w:t>
-      </w:r>
-      <w:r>
-        <w:rPr>
-          <w:lang w:val="en-US"/>
-        </w:rPr>
-        <w:t>[0x577; 0x7FF - Y]</w:t>
+        <w:t>A ∈ [0; 0x563 – Y] ∪ [0x577; 0x7FF - Y]</w:t>
       </w:r>
     </w:p>
     <w:p>
@@ -7322,19 +7297,7 @@
         <w:rPr>
           <w:lang w:val="en-US"/>
         </w:rPr>
-        <w:t>X</w:t>
-      </w:r>
-      <w:r>
-        <w:rPr>
-          <w:lang w:val="en-US"/>
-        </w:rPr>
-        <w:t xml:space="preserve"> </w:t>
-      </w:r>
-      <w:r>
-        <w:rPr>
-          <w:lang w:val="en-US"/>
-        </w:rPr>
-        <w:t>∈ [A; A + Y]</w:t>
+        <w:t>X ∈ [A; A + Y]</w:t>
       </w:r>
     </w:p>
     <w:p>

</xml_diff>